<commit_message>
modified introduction and team presentation
</commit_message>
<xml_diff>
--- a/Project/Report/Part 1.docx
+++ b/Project/Report/Part 1.docx
@@ -14,7 +14,7 @@
           <w:b/>
           <w:bCs/>
           <w:noProof/>
-          <w:lang w:val="de-DE"/>
+          <w:lang w:val="en-US"/>
         </w:rPr>
         <w:drawing>
           <wp:anchor distT="0" distB="0" distL="114300" distR="114300" simplePos="0" relativeHeight="251664384" behindDoc="1" locked="0" layoutInCell="1" allowOverlap="1" wp14:anchorId="78039BB6" wp14:editId="3D797CBE">
@@ -75,7 +75,7 @@
       <w:r>
         <w:rPr>
           <w:noProof/>
-          <w:lang w:val="de-DE"/>
+          <w:lang w:val="en-US"/>
         </w:rPr>
         <w:drawing>
           <wp:anchor distT="0" distB="0" distL="114300" distR="114300" simplePos="0" relativeHeight="251663360" behindDoc="0" locked="0" layoutInCell="1" allowOverlap="1" wp14:anchorId="28D457AB" wp14:editId="7533F783">
@@ -145,7 +145,7 @@
           <w:b/>
           <w:bCs/>
           <w:noProof/>
-          <w:lang w:val="de-DE"/>
+          <w:lang w:val="en-US"/>
         </w:rPr>
         <mc:AlternateContent>
           <mc:Choice Requires="wps">
@@ -426,7 +426,7 @@
           <w:b/>
           <w:bCs/>
           <w:noProof/>
-          <w:lang w:val="de-DE"/>
+          <w:lang w:val="en-US"/>
         </w:rPr>
         <mc:AlternateContent>
           <mc:Choice Requires="wps">
@@ -570,7 +570,7 @@
         </w:trPr>
         <w:tc>
           <w:tcPr>
-            <w:tcW w:w="1706" w:type="dxa"/>
+            <w:tcW w:w="1765" w:type="dxa"/>
             <w:tcBorders>
               <w:top w:val="single" w:sz="4" w:space="0" w:color="006600"/>
               <w:left w:val="single" w:sz="4" w:space="0" w:color="006600"/>
@@ -582,10 +582,9 @@
             <w:r>
               <w:rPr>
                 <w:noProof/>
-                <w:lang w:val="de-DE"/>
               </w:rPr>
               <w:drawing>
-                <wp:inline distT="0" distB="0" distL="0" distR="0" wp14:anchorId="3AF064CB" wp14:editId="3357861B">
+                <wp:inline distT="0" distB="0" distL="0" distR="0" wp14:anchorId="0A54F3B9" wp14:editId="7816B2DB">
                   <wp:extent cx="972000" cy="1298322"/>
                   <wp:effectExtent l="0" t="0" r="0" b="0"/>
                   <wp:docPr id="24" name="Picture 24" descr="C:\Users\Konstantin Neumann\Documents\01_Dokumente &amp; Daten 2015\CV\pictures\picture.jpg"/>
@@ -640,7 +639,7 @@
         </w:tc>
         <w:tc>
           <w:tcPr>
-            <w:tcW w:w="7370" w:type="dxa"/>
+            <w:tcW w:w="7311" w:type="dxa"/>
             <w:tcBorders>
               <w:top w:val="single" w:sz="4" w:space="0" w:color="006600" w:themeColor="accent1"/>
               <w:bottom w:val="single" w:sz="4" w:space="0" w:color="006600"/>
@@ -671,6 +670,7 @@
               <w:rPr>
                 <w:rStyle w:val="Strong"/>
                 <w:b/>
+                <w:smallCaps/>
                 <w:color w:val="006600" w:themeColor="accent1"/>
               </w:rPr>
               <w:t>Serot</w:t>
@@ -1130,7 +1130,7 @@
         </w:trPr>
         <w:tc>
           <w:tcPr>
-            <w:tcW w:w="1706" w:type="dxa"/>
+            <w:tcW w:w="1765" w:type="dxa"/>
             <w:tcBorders>
               <w:top w:val="single" w:sz="4" w:space="0" w:color="006600"/>
               <w:bottom w:val="single" w:sz="4" w:space="0" w:color="006600"/>
@@ -1144,7 +1144,7 @@
         </w:tc>
         <w:tc>
           <w:tcPr>
-            <w:tcW w:w="7370" w:type="dxa"/>
+            <w:tcW w:w="7311" w:type="dxa"/>
             <w:tcBorders>
               <w:top w:val="single" w:sz="4" w:space="0" w:color="006600"/>
               <w:bottom w:val="single" w:sz="4" w:space="0" w:color="006600"/>
@@ -1160,7 +1160,7 @@
         </w:trPr>
         <w:tc>
           <w:tcPr>
-            <w:tcW w:w="1706" w:type="dxa"/>
+            <w:tcW w:w="1765" w:type="dxa"/>
             <w:tcBorders>
               <w:top w:val="single" w:sz="4" w:space="0" w:color="006600"/>
               <w:left w:val="single" w:sz="4" w:space="0" w:color="006600"/>
@@ -1175,10 +1175,9 @@
             <w:r>
               <w:rPr>
                 <w:noProof/>
-                <w:lang w:val="de-DE"/>
               </w:rPr>
               <w:drawing>
-                <wp:inline distT="0" distB="0" distL="0" distR="0" wp14:anchorId="5332F700" wp14:editId="653AACF7">
+                <wp:inline distT="0" distB="0" distL="0" distR="0" wp14:anchorId="19D873AC" wp14:editId="1FDA478E">
                   <wp:extent cx="972000" cy="1298322"/>
                   <wp:effectExtent l="0" t="0" r="0" b="0"/>
                   <wp:docPr id="36" name="Picture 24" descr="C:\Users\Konstantin Neumann\Documents\01_Dokumente &amp; Daten 2015\CV\pictures\picture.jpg"/>
@@ -1233,7 +1232,7 @@
         </w:tc>
         <w:tc>
           <w:tcPr>
-            <w:tcW w:w="7370" w:type="dxa"/>
+            <w:tcW w:w="7311" w:type="dxa"/>
             <w:tcBorders>
               <w:top w:val="single" w:sz="4" w:space="0" w:color="006600"/>
               <w:bottom w:val="single" w:sz="4" w:space="0" w:color="006600"/>
@@ -1271,6 +1270,7 @@
             <w:r>
               <w:rPr>
                 <w:rStyle w:val="Strong"/>
+                <w:smallCaps/>
                 <w:color w:val="006600" w:themeColor="accent1"/>
                 <w:sz w:val="22"/>
               </w:rPr>
@@ -1723,7 +1723,7 @@
         </w:trPr>
         <w:tc>
           <w:tcPr>
-            <w:tcW w:w="1706" w:type="dxa"/>
+            <w:tcW w:w="1765" w:type="dxa"/>
             <w:tcBorders>
               <w:top w:val="single" w:sz="4" w:space="0" w:color="006600"/>
               <w:bottom w:val="single" w:sz="4" w:space="0" w:color="006600"/>
@@ -1740,7 +1740,7 @@
         </w:tc>
         <w:tc>
           <w:tcPr>
-            <w:tcW w:w="7370" w:type="dxa"/>
+            <w:tcW w:w="7311" w:type="dxa"/>
             <w:tcBorders>
               <w:top w:val="single" w:sz="4" w:space="0" w:color="006600"/>
               <w:bottom w:val="single" w:sz="4" w:space="0" w:color="006600"/>
@@ -1763,7 +1763,7 @@
         </w:trPr>
         <w:tc>
           <w:tcPr>
-            <w:tcW w:w="1706" w:type="dxa"/>
+            <w:tcW w:w="1765" w:type="dxa"/>
             <w:tcBorders>
               <w:top w:val="single" w:sz="4" w:space="0" w:color="006600"/>
               <w:left w:val="single" w:sz="4" w:space="0" w:color="006600"/>
@@ -1778,10 +1778,9 @@
             <w:r>
               <w:rPr>
                 <w:noProof/>
-                <w:lang w:val="de-DE"/>
               </w:rPr>
               <w:drawing>
-                <wp:inline distT="0" distB="0" distL="0" distR="0" wp14:anchorId="170A6423" wp14:editId="04B0557B">
+                <wp:inline distT="0" distB="0" distL="0" distR="0" wp14:anchorId="13F7E3A9" wp14:editId="27E59267">
                   <wp:extent cx="972000" cy="1298322"/>
                   <wp:effectExtent l="0" t="0" r="0" b="0"/>
                   <wp:docPr id="38" name="Picture 24" descr="C:\Users\Konstantin Neumann\Documents\01_Dokumente &amp; Daten 2015\CV\pictures\picture.jpg"/>
@@ -1836,7 +1835,7 @@
         </w:tc>
         <w:tc>
           <w:tcPr>
-            <w:tcW w:w="7370" w:type="dxa"/>
+            <w:tcW w:w="7311" w:type="dxa"/>
             <w:tcBorders>
               <w:top w:val="single" w:sz="4" w:space="0" w:color="006600"/>
               <w:bottom w:val="single" w:sz="4" w:space="0" w:color="006600"/>
@@ -1859,7 +1858,16 @@
                 <w:color w:val="006600" w:themeColor="accent1"/>
                 <w:sz w:val="22"/>
               </w:rPr>
-              <w:t>Konstantin Neumann</w:t>
+              <w:t xml:space="preserve">Konstantin </w:t>
+            </w:r>
+            <w:r>
+              <w:rPr>
+                <w:rStyle w:val="Strong"/>
+                <w:smallCaps/>
+                <w:color w:val="006600" w:themeColor="accent1"/>
+                <w:sz w:val="22"/>
+              </w:rPr>
+              <w:t>Neumann</w:t>
             </w:r>
           </w:p>
           <w:p>
@@ -1867,436 +1875,10 @@
               <w:rPr>
                 <w:sz w:val="22"/>
               </w:rPr>
-              <w:t xml:space="preserve">Lorem ipsum dolor sit </w:t>
-            </w:r>
-            <w:proofErr w:type="spellStart"/>
-            <w:r>
-              <w:rPr>
-                <w:sz w:val="22"/>
-              </w:rPr>
-              <w:t>amet</w:t>
-            </w:r>
-            <w:proofErr w:type="spellEnd"/>
-            <w:r>
-              <w:rPr>
-                <w:sz w:val="22"/>
-              </w:rPr>
-              <w:t xml:space="preserve">, </w:t>
-            </w:r>
-            <w:proofErr w:type="spellStart"/>
-            <w:r>
-              <w:rPr>
-                <w:sz w:val="22"/>
-              </w:rPr>
-              <w:t>consectetuer</w:t>
-            </w:r>
-            <w:proofErr w:type="spellEnd"/>
-            <w:r>
-              <w:rPr>
-                <w:sz w:val="22"/>
-              </w:rPr>
-              <w:t xml:space="preserve"> </w:t>
-            </w:r>
-            <w:proofErr w:type="spellStart"/>
-            <w:r>
-              <w:rPr>
-                <w:sz w:val="22"/>
-              </w:rPr>
-              <w:t>adipiscing</w:t>
-            </w:r>
-            <w:proofErr w:type="spellEnd"/>
-            <w:r>
-              <w:rPr>
-                <w:sz w:val="22"/>
-              </w:rPr>
-              <w:t xml:space="preserve"> </w:t>
-            </w:r>
-            <w:proofErr w:type="spellStart"/>
-            <w:r>
-              <w:rPr>
-                <w:sz w:val="22"/>
-              </w:rPr>
-              <w:t>elit</w:t>
-            </w:r>
-            <w:proofErr w:type="spellEnd"/>
-            <w:r>
-              <w:rPr>
-                <w:sz w:val="22"/>
-              </w:rPr>
-              <w:t xml:space="preserve">. Nam </w:t>
-            </w:r>
-            <w:proofErr w:type="spellStart"/>
-            <w:r>
-              <w:rPr>
-                <w:sz w:val="22"/>
-              </w:rPr>
-              <w:t>nibh</w:t>
-            </w:r>
-            <w:proofErr w:type="spellEnd"/>
-            <w:r>
-              <w:rPr>
-                <w:sz w:val="22"/>
-              </w:rPr>
-              <w:t xml:space="preserve">. </w:t>
-            </w:r>
-            <w:proofErr w:type="spellStart"/>
-            <w:r>
-              <w:rPr>
-                <w:sz w:val="22"/>
-              </w:rPr>
-              <w:t>Nunc</w:t>
-            </w:r>
-            <w:proofErr w:type="spellEnd"/>
-            <w:r>
-              <w:rPr>
-                <w:sz w:val="22"/>
-              </w:rPr>
-              <w:t xml:space="preserve"> </w:t>
-            </w:r>
-            <w:proofErr w:type="spellStart"/>
-            <w:r>
-              <w:rPr>
-                <w:sz w:val="22"/>
-              </w:rPr>
-              <w:t>varius</w:t>
-            </w:r>
-            <w:proofErr w:type="spellEnd"/>
-            <w:r>
-              <w:rPr>
-                <w:sz w:val="22"/>
-              </w:rPr>
-              <w:t xml:space="preserve"> </w:t>
-            </w:r>
-            <w:proofErr w:type="spellStart"/>
-            <w:r>
-              <w:rPr>
-                <w:sz w:val="22"/>
-              </w:rPr>
-              <w:t>facilisis</w:t>
-            </w:r>
-            <w:proofErr w:type="spellEnd"/>
-            <w:r>
-              <w:rPr>
-                <w:sz w:val="22"/>
-              </w:rPr>
-              <w:t xml:space="preserve"> </w:t>
-            </w:r>
-            <w:proofErr w:type="spellStart"/>
-            <w:r>
-              <w:rPr>
-                <w:sz w:val="22"/>
-              </w:rPr>
-              <w:t>eros</w:t>
-            </w:r>
-            <w:proofErr w:type="spellEnd"/>
-            <w:r>
-              <w:rPr>
-                <w:sz w:val="22"/>
-              </w:rPr>
-              <w:t xml:space="preserve">. </w:t>
-            </w:r>
-            <w:proofErr w:type="spellStart"/>
-            <w:r>
-              <w:rPr>
-                <w:sz w:val="22"/>
-              </w:rPr>
-              <w:t>Sed</w:t>
-            </w:r>
-            <w:proofErr w:type="spellEnd"/>
-            <w:r>
-              <w:rPr>
-                <w:sz w:val="22"/>
-              </w:rPr>
-              <w:t xml:space="preserve"> </w:t>
-            </w:r>
-            <w:proofErr w:type="spellStart"/>
-            <w:r>
-              <w:rPr>
-                <w:sz w:val="22"/>
-              </w:rPr>
-              <w:t>erat</w:t>
-            </w:r>
-            <w:proofErr w:type="spellEnd"/>
-            <w:r>
-              <w:rPr>
-                <w:sz w:val="22"/>
-              </w:rPr>
-              <w:t xml:space="preserve">. In in </w:t>
-            </w:r>
-            <w:proofErr w:type="spellStart"/>
-            <w:r>
-              <w:rPr>
-                <w:sz w:val="22"/>
-              </w:rPr>
-              <w:t>velit</w:t>
-            </w:r>
-            <w:proofErr w:type="spellEnd"/>
-            <w:r>
-              <w:rPr>
-                <w:sz w:val="22"/>
-              </w:rPr>
-              <w:t xml:space="preserve"> </w:t>
-            </w:r>
-            <w:proofErr w:type="spellStart"/>
-            <w:r>
-              <w:rPr>
-                <w:sz w:val="22"/>
-              </w:rPr>
-              <w:t>quis</w:t>
-            </w:r>
-            <w:proofErr w:type="spellEnd"/>
-            <w:r>
-              <w:rPr>
-                <w:sz w:val="22"/>
-              </w:rPr>
-              <w:t xml:space="preserve"> </w:t>
-            </w:r>
-            <w:proofErr w:type="spellStart"/>
-            <w:r>
-              <w:rPr>
-                <w:sz w:val="22"/>
-              </w:rPr>
-              <w:t>arcu</w:t>
-            </w:r>
-            <w:proofErr w:type="spellEnd"/>
-            <w:r>
-              <w:rPr>
-                <w:sz w:val="22"/>
-              </w:rPr>
-              <w:t xml:space="preserve"> </w:t>
-            </w:r>
-            <w:proofErr w:type="spellStart"/>
-            <w:r>
-              <w:rPr>
-                <w:sz w:val="22"/>
-              </w:rPr>
-              <w:t>ornare</w:t>
-            </w:r>
-            <w:proofErr w:type="spellEnd"/>
-            <w:r>
-              <w:rPr>
-                <w:sz w:val="22"/>
-              </w:rPr>
-              <w:t xml:space="preserve"> </w:t>
-            </w:r>
-            <w:proofErr w:type="spellStart"/>
-            <w:r>
-              <w:rPr>
-                <w:sz w:val="22"/>
-              </w:rPr>
-              <w:t>laoreet</w:t>
-            </w:r>
-            <w:proofErr w:type="spellEnd"/>
-            <w:r>
-              <w:rPr>
-                <w:sz w:val="22"/>
-              </w:rPr>
-              <w:t xml:space="preserve">. </w:t>
-            </w:r>
-            <w:proofErr w:type="spellStart"/>
-            <w:r>
-              <w:rPr>
-                <w:sz w:val="22"/>
-              </w:rPr>
-              <w:t>Curabitur</w:t>
-            </w:r>
-            <w:proofErr w:type="spellEnd"/>
-            <w:r>
-              <w:rPr>
-                <w:sz w:val="22"/>
-              </w:rPr>
-              <w:t xml:space="preserve"> </w:t>
-            </w:r>
-            <w:proofErr w:type="spellStart"/>
-            <w:r>
-              <w:rPr>
-                <w:sz w:val="22"/>
-              </w:rPr>
-              <w:t>adipiscing</w:t>
-            </w:r>
-            <w:proofErr w:type="spellEnd"/>
-            <w:r>
-              <w:rPr>
-                <w:sz w:val="22"/>
-              </w:rPr>
-              <w:t xml:space="preserve"> </w:t>
-            </w:r>
-            <w:proofErr w:type="spellStart"/>
-            <w:r>
-              <w:rPr>
-                <w:sz w:val="22"/>
-              </w:rPr>
-              <w:t>luctus</w:t>
-            </w:r>
-            <w:proofErr w:type="spellEnd"/>
-            <w:r>
-              <w:rPr>
-                <w:sz w:val="22"/>
-              </w:rPr>
-              <w:t xml:space="preserve"> </w:t>
-            </w:r>
-            <w:proofErr w:type="spellStart"/>
-            <w:r>
-              <w:rPr>
-                <w:sz w:val="22"/>
-              </w:rPr>
-              <w:t>massa</w:t>
-            </w:r>
-            <w:proofErr w:type="spellEnd"/>
-            <w:r>
-              <w:rPr>
-                <w:sz w:val="22"/>
-              </w:rPr>
-              <w:t xml:space="preserve">. Integer </w:t>
-            </w:r>
-            <w:proofErr w:type="spellStart"/>
-            <w:r>
-              <w:rPr>
-                <w:sz w:val="22"/>
-              </w:rPr>
-              <w:t>ut</w:t>
-            </w:r>
-            <w:proofErr w:type="spellEnd"/>
-            <w:r>
-              <w:rPr>
-                <w:sz w:val="22"/>
-              </w:rPr>
-              <w:t xml:space="preserve"> </w:t>
-            </w:r>
-            <w:proofErr w:type="spellStart"/>
-            <w:r>
-              <w:rPr>
-                <w:sz w:val="22"/>
-              </w:rPr>
-              <w:t>purus</w:t>
-            </w:r>
-            <w:proofErr w:type="spellEnd"/>
-            <w:r>
-              <w:rPr>
-                <w:sz w:val="22"/>
-              </w:rPr>
-              <w:t xml:space="preserve"> ac </w:t>
-            </w:r>
-            <w:proofErr w:type="spellStart"/>
-            <w:r>
-              <w:rPr>
-                <w:sz w:val="22"/>
-              </w:rPr>
-              <w:t>augue</w:t>
-            </w:r>
-            <w:proofErr w:type="spellEnd"/>
-            <w:r>
-              <w:rPr>
-                <w:sz w:val="22"/>
-              </w:rPr>
-              <w:t xml:space="preserve"> </w:t>
-            </w:r>
-            <w:proofErr w:type="spellStart"/>
-            <w:r>
-              <w:rPr>
-                <w:sz w:val="22"/>
-              </w:rPr>
-              <w:t>commodo</w:t>
-            </w:r>
-            <w:proofErr w:type="spellEnd"/>
-            <w:r>
-              <w:rPr>
-                <w:sz w:val="22"/>
-              </w:rPr>
-              <w:t xml:space="preserve"> </w:t>
-            </w:r>
-            <w:proofErr w:type="spellStart"/>
-            <w:r>
-              <w:rPr>
-                <w:sz w:val="22"/>
-              </w:rPr>
-              <w:t>commodo</w:t>
-            </w:r>
-            <w:proofErr w:type="spellEnd"/>
-            <w:r>
-              <w:rPr>
-                <w:sz w:val="22"/>
-              </w:rPr>
-              <w:t xml:space="preserve">. </w:t>
-            </w:r>
-            <w:proofErr w:type="spellStart"/>
-            <w:r>
-              <w:rPr>
-                <w:sz w:val="22"/>
-              </w:rPr>
-              <w:t>Nunc</w:t>
-            </w:r>
-            <w:proofErr w:type="spellEnd"/>
-            <w:r>
-              <w:rPr>
-                <w:sz w:val="22"/>
-              </w:rPr>
-              <w:t xml:space="preserve"> </w:t>
-            </w:r>
-            <w:proofErr w:type="spellStart"/>
-            <w:r>
-              <w:rPr>
-                <w:sz w:val="22"/>
-              </w:rPr>
-              <w:t>nec</w:t>
-            </w:r>
-            <w:proofErr w:type="spellEnd"/>
-            <w:r>
-              <w:rPr>
-                <w:sz w:val="22"/>
-              </w:rPr>
-              <w:t xml:space="preserve"> mi </w:t>
-            </w:r>
-            <w:proofErr w:type="spellStart"/>
-            <w:r>
-              <w:rPr>
-                <w:sz w:val="22"/>
-              </w:rPr>
-              <w:t>eu</w:t>
-            </w:r>
-            <w:proofErr w:type="spellEnd"/>
-            <w:r>
-              <w:rPr>
-                <w:sz w:val="22"/>
-              </w:rPr>
-              <w:t xml:space="preserve"> </w:t>
-            </w:r>
-            <w:proofErr w:type="spellStart"/>
-            <w:r>
-              <w:rPr>
-                <w:sz w:val="22"/>
-              </w:rPr>
-              <w:t>justo</w:t>
-            </w:r>
-            <w:proofErr w:type="spellEnd"/>
-            <w:r>
-              <w:rPr>
-                <w:sz w:val="22"/>
-              </w:rPr>
-              <w:t xml:space="preserve"> </w:t>
-            </w:r>
-            <w:proofErr w:type="spellStart"/>
-            <w:r>
-              <w:rPr>
-                <w:sz w:val="22"/>
-              </w:rPr>
-              <w:t>tempor</w:t>
-            </w:r>
-            <w:proofErr w:type="spellEnd"/>
-            <w:r>
-              <w:rPr>
-                <w:sz w:val="22"/>
-              </w:rPr>
-              <w:t xml:space="preserve"> </w:t>
-            </w:r>
-            <w:proofErr w:type="spellStart"/>
-            <w:r>
-              <w:rPr>
-                <w:sz w:val="22"/>
-              </w:rPr>
-              <w:t>consectetuer</w:t>
-            </w:r>
-            <w:proofErr w:type="spellEnd"/>
+              <w:t xml:space="preserve">Konstantin is taking part in a one year exchange program at Tsinghua University. After finishing his B. Eng. he started his M. Sc. in Industrial Engineering at TU Darmstadt in Germany. </w:t>
+            </w:r>
+            <w:bookmarkStart w:id="1" w:name="_GoBack"/>
+            <w:bookmarkEnd w:id="1"/>
           </w:p>
         </w:tc>
       </w:tr>
@@ -2307,7 +1889,7 @@
         </w:trPr>
         <w:tc>
           <w:tcPr>
-            <w:tcW w:w="1706" w:type="dxa"/>
+            <w:tcW w:w="1765" w:type="dxa"/>
             <w:tcBorders>
               <w:top w:val="single" w:sz="4" w:space="0" w:color="006600"/>
               <w:bottom w:val="single" w:sz="4" w:space="0" w:color="006600"/>
@@ -2324,7 +1906,7 @@
         </w:tc>
         <w:tc>
           <w:tcPr>
-            <w:tcW w:w="7370" w:type="dxa"/>
+            <w:tcW w:w="7311" w:type="dxa"/>
             <w:tcBorders>
               <w:top w:val="single" w:sz="4" w:space="0" w:color="006600"/>
               <w:bottom w:val="single" w:sz="4" w:space="0" w:color="006600"/>
@@ -2347,82 +1929,11 @@
         </w:trPr>
         <w:tc>
           <w:tcPr>
-            <w:tcW w:w="1706" w:type="dxa"/>
+            <w:tcW w:w="9076" w:type="dxa"/>
+            <w:gridSpan w:val="2"/>
             <w:tcBorders>
               <w:top w:val="single" w:sz="4" w:space="0" w:color="006600"/>
               <w:left w:val="single" w:sz="4" w:space="0" w:color="006600"/>
-              <w:bottom w:val="single" w:sz="4" w:space="0" w:color="006600"/>
-            </w:tcBorders>
-            <w:shd w:val="clear" w:color="auto" w:fill="F6F6F6" w:themeFill="background2" w:themeFillTint="33"/>
-          </w:tcPr>
-          <w:p>
-            <w:pPr>
-              <w:jc w:val="center"/>
-            </w:pPr>
-            <w:r>
-              <w:rPr>
-                <w:noProof/>
-                <w:lang w:val="de-DE"/>
-              </w:rPr>
-              <w:drawing>
-                <wp:inline distT="0" distB="0" distL="0" distR="0" wp14:anchorId="7BCBFD16" wp14:editId="5BB9380A">
-                  <wp:extent cx="972000" cy="1298322"/>
-                  <wp:effectExtent l="0" t="0" r="0" b="0"/>
-                  <wp:docPr id="39" name="Picture 24" descr="C:\Users\Konstantin Neumann\Documents\01_Dokumente &amp; Daten 2015\CV\pictures\picture.jpg"/>
-                  <wp:cNvGraphicFramePr>
-                    <a:graphicFrameLocks xmlns:a="http://schemas.openxmlformats.org/drawingml/2006/main" noChangeAspect="1"/>
-                  </wp:cNvGraphicFramePr>
-                  <a:graphic xmlns:a="http://schemas.openxmlformats.org/drawingml/2006/main">
-                    <a:graphicData uri="http://schemas.openxmlformats.org/drawingml/2006/picture">
-                      <pic:pic xmlns:pic="http://schemas.openxmlformats.org/drawingml/2006/picture">
-                        <pic:nvPicPr>
-                          <pic:cNvPr id="0" name="Picture 1" descr="C:\Users\Konstantin Neumann\Documents\01_Dokumente &amp; Daten 2015\CV\pictures\picture.jpg"/>
-                          <pic:cNvPicPr>
-                            <a:picLocks noChangeAspect="1" noChangeArrowheads="1"/>
-                          </pic:cNvPicPr>
-                        </pic:nvPicPr>
-                        <pic:blipFill rotWithShape="1">
-                          <a:blip r:embed="rId13">
-                            <a:extLst>
-                              <a:ext uri="{28A0092B-C50C-407E-A947-70E740481C1C}">
-                                <a14:useLocalDpi xmlns:a14="http://schemas.microsoft.com/office/drawing/2010/main" val="0"/>
-                              </a:ext>
-                            </a:extLst>
-                          </a:blip>
-                          <a:srcRect l="1734" r="1734"/>
-                          <a:stretch/>
-                        </pic:blipFill>
-                        <pic:spPr bwMode="auto">
-                          <a:xfrm>
-                            <a:off x="0" y="0"/>
-                            <a:ext cx="972000" cy="1298322"/>
-                          </a:xfrm>
-                          <a:prstGeom prst="rect">
-                            <a:avLst/>
-                          </a:prstGeom>
-                          <a:noFill/>
-                          <a:ln>
-                            <a:noFill/>
-                          </a:ln>
-                          <a:extLst>
-                            <a:ext uri="{53640926-AAD7-44D8-BBD7-CCE9431645EC}">
-                              <a14:shadowObscured xmlns:a14="http://schemas.microsoft.com/office/drawing/2010/main"/>
-                            </a:ext>
-                          </a:extLst>
-                        </pic:spPr>
-                      </pic:pic>
-                    </a:graphicData>
-                  </a:graphic>
-                </wp:inline>
-              </w:drawing>
-            </w:r>
-          </w:p>
-        </w:tc>
-        <w:tc>
-          <w:tcPr>
-            <w:tcW w:w="7370" w:type="dxa"/>
-            <w:tcBorders>
-              <w:top w:val="single" w:sz="4" w:space="0" w:color="006600"/>
               <w:bottom w:val="single" w:sz="4" w:space="0" w:color="006600"/>
               <w:right w:val="single" w:sz="4" w:space="0" w:color="006600"/>
             </w:tcBorders>
@@ -2430,477 +1941,22 @@
           </w:tcPr>
           <w:p>
             <w:pPr>
-              <w:spacing w:line="276" w:lineRule="auto"/>
-              <w:rPr>
-                <w:rStyle w:val="Strong"/>
-                <w:color w:val="006600" w:themeColor="accent1"/>
+              <w:rPr>
                 <w:sz w:val="22"/>
               </w:rPr>
             </w:pPr>
-            <w:proofErr w:type="spellStart"/>
-            <w:r>
-              <w:rPr>
-                <w:rStyle w:val="Strong"/>
-                <w:color w:val="006600" w:themeColor="accent1"/>
+            <w:r>
+              <w:rPr>
                 <w:sz w:val="22"/>
               </w:rPr>
-              <w:t>Shouka</w:t>
-            </w:r>
-            <w:proofErr w:type="spellEnd"/>
-            <w:r>
-              <w:rPr>
-                <w:rStyle w:val="Strong"/>
-                <w:color w:val="006600" w:themeColor="accent1"/>
+              <w:t xml:space="preserve">This Report is the </w:t>
+            </w:r>
+            <w:r>
+              <w:rPr>
                 <w:sz w:val="22"/>
               </w:rPr>
-              <w:t xml:space="preserve"> </w:t>
-            </w:r>
-            <w:proofErr w:type="spellStart"/>
-            <w:r>
-              <w:rPr>
-                <w:rStyle w:val="Strong"/>
-                <w:color w:val="006600" w:themeColor="accent1"/>
-                <w:sz w:val="22"/>
-              </w:rPr>
-              <w:t>Arabi</w:t>
-            </w:r>
-            <w:proofErr w:type="spellEnd"/>
-          </w:p>
-          <w:p>
-            <w:r>
-              <w:rPr>
-                <w:sz w:val="22"/>
-              </w:rPr>
-              <w:t xml:space="preserve">Lorem ipsum dolor sit </w:t>
-            </w:r>
-            <w:proofErr w:type="spellStart"/>
-            <w:r>
-              <w:rPr>
-                <w:sz w:val="22"/>
-              </w:rPr>
-              <w:t>amet</w:t>
-            </w:r>
-            <w:proofErr w:type="spellEnd"/>
-            <w:r>
-              <w:rPr>
-                <w:sz w:val="22"/>
-              </w:rPr>
-              <w:t xml:space="preserve">, </w:t>
-            </w:r>
-            <w:proofErr w:type="spellStart"/>
-            <w:r>
-              <w:rPr>
-                <w:sz w:val="22"/>
-              </w:rPr>
-              <w:t>consectetuer</w:t>
-            </w:r>
-            <w:proofErr w:type="spellEnd"/>
-            <w:r>
-              <w:rPr>
-                <w:sz w:val="22"/>
-              </w:rPr>
-              <w:t xml:space="preserve"> </w:t>
-            </w:r>
-            <w:proofErr w:type="spellStart"/>
-            <w:r>
-              <w:rPr>
-                <w:sz w:val="22"/>
-              </w:rPr>
-              <w:t>adipiscing</w:t>
-            </w:r>
-            <w:proofErr w:type="spellEnd"/>
-            <w:r>
-              <w:rPr>
-                <w:sz w:val="22"/>
-              </w:rPr>
-              <w:t xml:space="preserve"> </w:t>
-            </w:r>
-            <w:proofErr w:type="spellStart"/>
-            <w:r>
-              <w:rPr>
-                <w:sz w:val="22"/>
-              </w:rPr>
-              <w:t>elit</w:t>
-            </w:r>
-            <w:proofErr w:type="spellEnd"/>
-            <w:r>
-              <w:rPr>
-                <w:sz w:val="22"/>
-              </w:rPr>
-              <w:t xml:space="preserve">. Nam </w:t>
-            </w:r>
-            <w:proofErr w:type="spellStart"/>
-            <w:r>
-              <w:rPr>
-                <w:sz w:val="22"/>
-              </w:rPr>
-              <w:t>nibh</w:t>
-            </w:r>
-            <w:proofErr w:type="spellEnd"/>
-            <w:r>
-              <w:rPr>
-                <w:sz w:val="22"/>
-              </w:rPr>
-              <w:t xml:space="preserve">. </w:t>
-            </w:r>
-            <w:proofErr w:type="spellStart"/>
-            <w:r>
-              <w:rPr>
-                <w:sz w:val="22"/>
-              </w:rPr>
-              <w:t>Nunc</w:t>
-            </w:r>
-            <w:proofErr w:type="spellEnd"/>
-            <w:r>
-              <w:rPr>
-                <w:sz w:val="22"/>
-              </w:rPr>
-              <w:t xml:space="preserve"> </w:t>
-            </w:r>
-            <w:proofErr w:type="spellStart"/>
-            <w:r>
-              <w:rPr>
-                <w:sz w:val="22"/>
-              </w:rPr>
-              <w:t>varius</w:t>
-            </w:r>
-            <w:proofErr w:type="spellEnd"/>
-            <w:r>
-              <w:rPr>
-                <w:sz w:val="22"/>
-              </w:rPr>
-              <w:t xml:space="preserve"> </w:t>
-            </w:r>
-            <w:proofErr w:type="spellStart"/>
-            <w:r>
-              <w:rPr>
-                <w:sz w:val="22"/>
-              </w:rPr>
-              <w:t>facilisis</w:t>
-            </w:r>
-            <w:proofErr w:type="spellEnd"/>
-            <w:r>
-              <w:rPr>
-                <w:sz w:val="22"/>
-              </w:rPr>
-              <w:t xml:space="preserve"> </w:t>
-            </w:r>
-            <w:proofErr w:type="spellStart"/>
-            <w:r>
-              <w:rPr>
-                <w:sz w:val="22"/>
-              </w:rPr>
-              <w:t>eros</w:t>
-            </w:r>
-            <w:proofErr w:type="spellEnd"/>
-            <w:r>
-              <w:rPr>
-                <w:sz w:val="22"/>
-              </w:rPr>
-              <w:t xml:space="preserve">. </w:t>
-            </w:r>
-            <w:proofErr w:type="spellStart"/>
-            <w:r>
-              <w:rPr>
-                <w:sz w:val="22"/>
-              </w:rPr>
-              <w:t>Sed</w:t>
-            </w:r>
-            <w:proofErr w:type="spellEnd"/>
-            <w:r>
-              <w:rPr>
-                <w:sz w:val="22"/>
-              </w:rPr>
-              <w:t xml:space="preserve"> </w:t>
-            </w:r>
-            <w:proofErr w:type="spellStart"/>
-            <w:r>
-              <w:rPr>
-                <w:sz w:val="22"/>
-              </w:rPr>
-              <w:t>erat</w:t>
-            </w:r>
-            <w:proofErr w:type="spellEnd"/>
-            <w:r>
-              <w:rPr>
-                <w:sz w:val="22"/>
-              </w:rPr>
-              <w:t xml:space="preserve">. In in </w:t>
-            </w:r>
-            <w:proofErr w:type="spellStart"/>
-            <w:r>
-              <w:rPr>
-                <w:sz w:val="22"/>
-              </w:rPr>
-              <w:t>velit</w:t>
-            </w:r>
-            <w:proofErr w:type="spellEnd"/>
-            <w:r>
-              <w:rPr>
-                <w:sz w:val="22"/>
-              </w:rPr>
-              <w:t xml:space="preserve"> </w:t>
-            </w:r>
-            <w:proofErr w:type="spellStart"/>
-            <w:r>
-              <w:rPr>
-                <w:sz w:val="22"/>
-              </w:rPr>
-              <w:t>quis</w:t>
-            </w:r>
-            <w:proofErr w:type="spellEnd"/>
-            <w:r>
-              <w:rPr>
-                <w:sz w:val="22"/>
-              </w:rPr>
-              <w:t xml:space="preserve"> </w:t>
-            </w:r>
-            <w:proofErr w:type="spellStart"/>
-            <w:r>
-              <w:rPr>
-                <w:sz w:val="22"/>
-              </w:rPr>
-              <w:t>arcu</w:t>
-            </w:r>
-            <w:proofErr w:type="spellEnd"/>
-            <w:r>
-              <w:rPr>
-                <w:sz w:val="22"/>
-              </w:rPr>
-              <w:t xml:space="preserve"> </w:t>
-            </w:r>
-            <w:proofErr w:type="spellStart"/>
-            <w:r>
-              <w:rPr>
-                <w:sz w:val="22"/>
-              </w:rPr>
-              <w:t>ornare</w:t>
-            </w:r>
-            <w:proofErr w:type="spellEnd"/>
-            <w:r>
-              <w:rPr>
-                <w:sz w:val="22"/>
-              </w:rPr>
-              <w:t xml:space="preserve"> </w:t>
-            </w:r>
-            <w:proofErr w:type="spellStart"/>
-            <w:r>
-              <w:rPr>
-                <w:sz w:val="22"/>
-              </w:rPr>
-              <w:t>laoreet</w:t>
-            </w:r>
-            <w:proofErr w:type="spellEnd"/>
-            <w:r>
-              <w:rPr>
-                <w:sz w:val="22"/>
-              </w:rPr>
-              <w:t xml:space="preserve">. </w:t>
-            </w:r>
-            <w:proofErr w:type="spellStart"/>
-            <w:r>
-              <w:rPr>
-                <w:sz w:val="22"/>
-              </w:rPr>
-              <w:t>Curabitur</w:t>
-            </w:r>
-            <w:proofErr w:type="spellEnd"/>
-            <w:r>
-              <w:rPr>
-                <w:sz w:val="22"/>
-              </w:rPr>
-              <w:t xml:space="preserve"> </w:t>
-            </w:r>
-            <w:proofErr w:type="spellStart"/>
-            <w:r>
-              <w:rPr>
-                <w:sz w:val="22"/>
-              </w:rPr>
-              <w:t>adipiscing</w:t>
-            </w:r>
-            <w:proofErr w:type="spellEnd"/>
-            <w:r>
-              <w:rPr>
-                <w:sz w:val="22"/>
-              </w:rPr>
-              <w:t xml:space="preserve"> </w:t>
-            </w:r>
-            <w:proofErr w:type="spellStart"/>
-            <w:r>
-              <w:rPr>
-                <w:sz w:val="22"/>
-              </w:rPr>
-              <w:t>luctus</w:t>
-            </w:r>
-            <w:proofErr w:type="spellEnd"/>
-            <w:r>
-              <w:rPr>
-                <w:sz w:val="22"/>
-              </w:rPr>
-              <w:t xml:space="preserve"> </w:t>
-            </w:r>
-            <w:proofErr w:type="spellStart"/>
-            <w:r>
-              <w:rPr>
-                <w:sz w:val="22"/>
-              </w:rPr>
-              <w:t>massa</w:t>
-            </w:r>
-            <w:proofErr w:type="spellEnd"/>
-            <w:r>
-              <w:rPr>
-                <w:sz w:val="22"/>
-              </w:rPr>
-              <w:t xml:space="preserve">. Integer </w:t>
-            </w:r>
-            <w:proofErr w:type="spellStart"/>
-            <w:r>
-              <w:rPr>
-                <w:sz w:val="22"/>
-              </w:rPr>
-              <w:t>ut</w:t>
-            </w:r>
-            <w:proofErr w:type="spellEnd"/>
-            <w:r>
-              <w:rPr>
-                <w:sz w:val="22"/>
-              </w:rPr>
-              <w:t xml:space="preserve"> </w:t>
-            </w:r>
-            <w:proofErr w:type="spellStart"/>
-            <w:r>
-              <w:rPr>
-                <w:sz w:val="22"/>
-              </w:rPr>
-              <w:t>purus</w:t>
-            </w:r>
-            <w:proofErr w:type="spellEnd"/>
-            <w:r>
-              <w:rPr>
-                <w:sz w:val="22"/>
-              </w:rPr>
-              <w:t xml:space="preserve"> ac </w:t>
-            </w:r>
-            <w:proofErr w:type="spellStart"/>
-            <w:r>
-              <w:rPr>
-                <w:sz w:val="22"/>
-              </w:rPr>
-              <w:t>augue</w:t>
-            </w:r>
-            <w:proofErr w:type="spellEnd"/>
-            <w:r>
-              <w:rPr>
-                <w:sz w:val="22"/>
-              </w:rPr>
-              <w:t xml:space="preserve"> </w:t>
-            </w:r>
-            <w:proofErr w:type="spellStart"/>
-            <w:r>
-              <w:rPr>
-                <w:sz w:val="22"/>
-              </w:rPr>
-              <w:t>commodo</w:t>
-            </w:r>
-            <w:proofErr w:type="spellEnd"/>
-            <w:r>
-              <w:rPr>
-                <w:sz w:val="22"/>
-              </w:rPr>
-              <w:t xml:space="preserve"> </w:t>
-            </w:r>
-            <w:proofErr w:type="spellStart"/>
-            <w:r>
-              <w:rPr>
-                <w:sz w:val="22"/>
-              </w:rPr>
-              <w:t>commodo</w:t>
-            </w:r>
-            <w:proofErr w:type="spellEnd"/>
-            <w:r>
-              <w:rPr>
-                <w:sz w:val="22"/>
-              </w:rPr>
-              <w:t xml:space="preserve">. </w:t>
-            </w:r>
-            <w:proofErr w:type="spellStart"/>
-            <w:r>
-              <w:rPr>
-                <w:sz w:val="22"/>
-              </w:rPr>
-              <w:t>Nunc</w:t>
-            </w:r>
-            <w:proofErr w:type="spellEnd"/>
-            <w:r>
-              <w:rPr>
-                <w:sz w:val="22"/>
-              </w:rPr>
-              <w:t xml:space="preserve"> </w:t>
-            </w:r>
-            <w:proofErr w:type="spellStart"/>
-            <w:r>
-              <w:rPr>
-                <w:sz w:val="22"/>
-              </w:rPr>
-              <w:t>nec</w:t>
-            </w:r>
-            <w:proofErr w:type="spellEnd"/>
-            <w:r>
-              <w:rPr>
-                <w:sz w:val="22"/>
-              </w:rPr>
-              <w:t xml:space="preserve"> mi </w:t>
-            </w:r>
-            <w:proofErr w:type="spellStart"/>
-            <w:r>
-              <w:rPr>
-                <w:sz w:val="22"/>
-              </w:rPr>
-              <w:t>eu</w:t>
-            </w:r>
-            <w:proofErr w:type="spellEnd"/>
-            <w:r>
-              <w:rPr>
-                <w:sz w:val="22"/>
-              </w:rPr>
-              <w:t xml:space="preserve"> </w:t>
-            </w:r>
-            <w:proofErr w:type="spellStart"/>
-            <w:r>
-              <w:rPr>
-                <w:sz w:val="22"/>
-              </w:rPr>
-              <w:t>justo</w:t>
-            </w:r>
-            <w:proofErr w:type="spellEnd"/>
-            <w:r>
-              <w:rPr>
-                <w:sz w:val="22"/>
-              </w:rPr>
-              <w:t xml:space="preserve"> </w:t>
-            </w:r>
-            <w:proofErr w:type="spellStart"/>
-            <w:r>
-              <w:rPr>
-                <w:sz w:val="22"/>
-              </w:rPr>
-              <w:t>tempor</w:t>
-            </w:r>
-            <w:proofErr w:type="spellEnd"/>
-            <w:r>
-              <w:rPr>
-                <w:sz w:val="22"/>
-              </w:rPr>
-              <w:t xml:space="preserve"> </w:t>
-            </w:r>
-            <w:proofErr w:type="spellStart"/>
-            <w:r>
-              <w:rPr>
-                <w:sz w:val="22"/>
-              </w:rPr>
-              <w:t>consectetuer</w:t>
-            </w:r>
-            <w:proofErr w:type="spellEnd"/>
+              <w:t xml:space="preserve">result of the class Global Manufacturing Strategy at Tsinghua University, Beijing China in spring term 2015. Therefore we want to thank Professor Ben Koo for his guidance in this project. Furthermore we want to thank all collaborators who gave advices either directly in the classroom or through the collaboration tool GitHub. </w:t>
+            </w:r>
           </w:p>
         </w:tc>
       </w:tr>
@@ -4873,10 +3929,10 @@
           <w:lang w:val="en-US"/>
         </w:rPr>
       </w:pPr>
-      <w:bookmarkStart w:id="1" w:name="_Toc417578105"/>
-      <w:bookmarkStart w:id="2" w:name="_Toc417579162"/>
-      <w:bookmarkStart w:id="3" w:name="_Toc417584720"/>
-      <w:bookmarkStart w:id="4" w:name="_Toc417860537"/>
+      <w:bookmarkStart w:id="2" w:name="_Toc417578105"/>
+      <w:bookmarkStart w:id="3" w:name="_Toc417579162"/>
+      <w:bookmarkStart w:id="4" w:name="_Toc417584720"/>
+      <w:bookmarkStart w:id="5" w:name="_Toc417860537"/>
       <w:r>
         <w:rPr>
           <w:lang w:val="en-US"/>
@@ -4884,32 +3940,17 @@
         <w:lastRenderedPageBreak/>
         <w:t>Introduction</w:t>
       </w:r>
-      <w:bookmarkEnd w:id="1"/>
       <w:bookmarkEnd w:id="2"/>
       <w:bookmarkEnd w:id="3"/>
       <w:bookmarkEnd w:id="4"/>
+      <w:bookmarkEnd w:id="5"/>
     </w:p>
     <w:p>
       <w:pPr>
-        <w:pStyle w:val="Heading2"/>
         <w:rPr>
           <w:lang w:val="en-US"/>
         </w:rPr>
       </w:pPr>
-      <w:bookmarkStart w:id="5" w:name="_Toc417578106"/>
-      <w:bookmarkStart w:id="6" w:name="_Toc417579163"/>
-      <w:bookmarkStart w:id="7" w:name="_Toc417584721"/>
-      <w:bookmarkStart w:id="8" w:name="_Toc417860538"/>
-      <w:r>
-        <w:rPr>
-          <w:lang w:val="en-US"/>
-        </w:rPr>
-        <w:t>Intentions</w:t>
-      </w:r>
-      <w:bookmarkEnd w:id="5"/>
-      <w:bookmarkEnd w:id="6"/>
-      <w:bookmarkEnd w:id="7"/>
-      <w:bookmarkEnd w:id="8"/>
     </w:p>
     <w:p>
       <w:pPr>
@@ -4924,81 +3965,13 @@
         <w:rPr>
           <w:lang w:val="en-US"/>
         </w:rPr>
-        <w:t>This report want</w:t>
-      </w:r>
-      <w:r>
-        <w:rPr>
-          <w:lang w:val="en-US"/>
-        </w:rPr>
-        <w:t>s</w:t>
-      </w:r>
-      <w:r>
-        <w:rPr>
-          <w:lang w:val="en-US"/>
-        </w:rPr>
-        <w:t xml:space="preserve"> to inform about the state of the fuel cell industry. It wants to address a vast group of people, those who are in contact </w:t>
-      </w:r>
-      <w:r>
-        <w:rPr>
-          <w:lang w:val="en-US"/>
-        </w:rPr>
-        <w:t>with fuel cells for the first ti</w:t>
-      </w:r>
-      <w:r>
-        <w:rPr>
-          <w:lang w:val="en-US"/>
-        </w:rPr>
-        <w:t xml:space="preserve">me as well as those who already have a profound </w:t>
-      </w:r>
-      <w:r>
-        <w:rPr>
-          <w:lang w:val="en-US"/>
-        </w:rPr>
-        <w:t>expertise</w:t>
-      </w:r>
-      <w:r>
-        <w:rPr>
-          <w:lang w:val="en-US"/>
-        </w:rPr>
-        <w:t xml:space="preserve"> in </w:t>
-      </w:r>
-      <w:r>
-        <w:rPr>
-          <w:lang w:val="en-US"/>
-        </w:rPr>
-        <w:t xml:space="preserve">this </w:t>
-      </w:r>
-      <w:r>
-        <w:rPr>
-          <w:lang w:val="en-US"/>
-        </w:rPr>
-        <w:t>field</w:t>
-      </w:r>
-      <w:r>
-        <w:rPr>
-          <w:lang w:val="en-US"/>
-        </w:rPr>
-        <w:t>. Therefore the report gives a short introduction of history and also explains the different types and working mechanisms of fuel cells</w:t>
-      </w:r>
-      <w:r>
-        <w:rPr>
-          <w:lang w:val="en-US"/>
-        </w:rPr>
-        <w:t xml:space="preserve"> but also shows threads and chances by linking the gathered knowledge with new topics like </w:t>
-      </w:r>
-      <w:proofErr w:type="spellStart"/>
-      <w:r>
-        <w:rPr>
-          <w:lang w:val="en-US"/>
-        </w:rPr>
-        <w:t>blockchain</w:t>
-      </w:r>
-      <w:proofErr w:type="spellEnd"/>
-      <w:r>
-        <w:rPr>
-          <w:lang w:val="en-US"/>
-        </w:rPr>
-        <w:t>.</w:t>
+        <w:t>One of the tools used during this</w:t>
+      </w:r>
+      <w:r>
+        <w:rPr>
+          <w:lang w:val="en-US"/>
+        </w:rPr>
+        <w:t xml:space="preserve"> project is a logic model. It shows the general outline of the report and gives a rough outline of what is included in this report.</w:t>
       </w:r>
     </w:p>
     <w:p>
@@ -5010,26 +3983,29 @@
           <w:lang w:val="en-US"/>
         </w:rPr>
       </w:pPr>
-      <w:r>
-        <w:rPr>
-          <w:lang w:val="en-US"/>
-        </w:rPr>
-        <w:t xml:space="preserve">The underlying </w:t>
-      </w:r>
-      <w:proofErr w:type="spellStart"/>
-      <w:r>
-        <w:rPr>
-          <w:lang w:val="en-US"/>
-        </w:rPr>
-        <w:t>informations</w:t>
-      </w:r>
-      <w:proofErr w:type="spellEnd"/>
-      <w:r>
-        <w:rPr>
-          <w:lang w:val="en-US"/>
-        </w:rPr>
-        <w:t xml:space="preserve"> for this report was gathered by a broad literature and internet research. Knowledge from previous Industry Reports as well as research paper, newspapers and press releases were used to show a broad spectrum of facts.</w:t>
-      </w:r>
+    </w:p>
+    <w:p>
+      <w:pPr>
+        <w:tabs>
+          <w:tab w:val="left" w:pos="1534"/>
+        </w:tabs>
+        <w:rPr>
+          <w:lang w:val="en-US"/>
+        </w:rPr>
+      </w:pPr>
+      <w:r>
+        <w:rPr>
+          <w:lang w:val="en-US"/>
+        </w:rPr>
+        <w:t>ADD LOGIC MODEL HERE</w:t>
+      </w:r>
+    </w:p>
+    <w:p>
+      <w:pPr>
+        <w:rPr>
+          <w:lang w:val="en-US"/>
+        </w:rPr>
+      </w:pPr>
     </w:p>
     <w:p>
       <w:pPr>
@@ -5038,20 +4014,237 @@
           <w:lang w:val="en-US"/>
         </w:rPr>
       </w:pPr>
-      <w:bookmarkStart w:id="9" w:name="_Toc417578107"/>
-      <w:bookmarkStart w:id="10" w:name="_Toc417579164"/>
-      <w:bookmarkStart w:id="11" w:name="_Toc417584722"/>
-      <w:bookmarkStart w:id="12" w:name="_Toc417860539"/>
-      <w:r>
-        <w:rPr>
-          <w:lang w:val="en-US"/>
-        </w:rPr>
+      <w:bookmarkStart w:id="6" w:name="_Toc417578106"/>
+      <w:bookmarkStart w:id="7" w:name="_Toc417579163"/>
+      <w:bookmarkStart w:id="8" w:name="_Toc417584721"/>
+      <w:bookmarkStart w:id="9" w:name="_Toc417860538"/>
+      <w:r>
+        <w:rPr>
+          <w:lang w:val="en-US"/>
+        </w:rPr>
+        <w:t>Intentions</w:t>
+      </w:r>
+      <w:bookmarkEnd w:id="6"/>
+      <w:bookmarkEnd w:id="7"/>
+      <w:bookmarkEnd w:id="8"/>
+      <w:bookmarkEnd w:id="9"/>
+    </w:p>
+    <w:p>
+      <w:pPr>
+        <w:tabs>
+          <w:tab w:val="left" w:pos="1534"/>
+        </w:tabs>
+        <w:rPr>
+          <w:lang w:val="en-US"/>
+        </w:rPr>
+      </w:pPr>
+      <w:r>
+        <w:rPr>
+          <w:lang w:val="en-US"/>
+        </w:rPr>
+        <w:t xml:space="preserve">As also shown in the logic model the </w:t>
+      </w:r>
+      <w:r>
+        <w:rPr>
+          <w:lang w:val="en-US"/>
+        </w:rPr>
+        <w:t>report want</w:t>
+      </w:r>
+      <w:r>
+        <w:rPr>
+          <w:lang w:val="en-US"/>
+        </w:rPr>
+        <w:t>s</w:t>
+      </w:r>
+      <w:r>
+        <w:rPr>
+          <w:lang w:val="en-US"/>
+        </w:rPr>
+        <w:t xml:space="preserve"> to inform about the state of the fuel cell industry. </w:t>
+      </w:r>
+      <w:r>
+        <w:rPr>
+          <w:lang w:val="en-US"/>
+        </w:rPr>
+        <w:t>The report is targeting consumers who want to learn more about the technology. Especially it is targeting global policy institutions.</w:t>
+      </w:r>
+      <w:r>
+        <w:rPr>
+          <w:lang w:val="en-US"/>
+        </w:rPr>
+        <w:t xml:space="preserve"> This is a </w:t>
+      </w:r>
+      <w:r>
+        <w:rPr>
+          <w:lang w:val="en-US"/>
+        </w:rPr>
+        <w:t>vast group of people,</w:t>
+      </w:r>
+      <w:r>
+        <w:rPr>
+          <w:lang w:val="en-US"/>
+        </w:rPr>
+        <w:t xml:space="preserve"> and can include</w:t>
+      </w:r>
+      <w:r>
+        <w:rPr>
+          <w:lang w:val="en-US"/>
+        </w:rPr>
+        <w:t xml:space="preserve"> those who are in contact </w:t>
+      </w:r>
+      <w:r>
+        <w:rPr>
+          <w:lang w:val="en-US"/>
+        </w:rPr>
+        <w:t>with fuel cells for the first ti</w:t>
+      </w:r>
+      <w:r>
+        <w:rPr>
+          <w:lang w:val="en-US"/>
+        </w:rPr>
+        <w:t xml:space="preserve">me as well as those who already have a profound </w:t>
+      </w:r>
+      <w:r>
+        <w:rPr>
+          <w:lang w:val="en-US"/>
+        </w:rPr>
+        <w:t>expertise</w:t>
+      </w:r>
+      <w:r>
+        <w:rPr>
+          <w:lang w:val="en-US"/>
+        </w:rPr>
+        <w:t xml:space="preserve"> in </w:t>
+      </w:r>
+      <w:r>
+        <w:rPr>
+          <w:lang w:val="en-US"/>
+        </w:rPr>
+        <w:t xml:space="preserve">this </w:t>
+      </w:r>
+      <w:r>
+        <w:rPr>
+          <w:lang w:val="en-US"/>
+        </w:rPr>
+        <w:t>field</w:t>
+      </w:r>
+      <w:r>
+        <w:rPr>
+          <w:lang w:val="en-US"/>
+        </w:rPr>
+        <w:t>. Therefore the report gives a short introduction of history and also explains the different types and working mechanisms of fuel cells</w:t>
+      </w:r>
+      <w:r>
+        <w:rPr>
+          <w:lang w:val="en-US"/>
+        </w:rPr>
+        <w:t xml:space="preserve"> but also shows threads and chances by linking the gathered knowledge with new topics like block</w:t>
+      </w:r>
+      <w:r>
+        <w:rPr>
+          <w:lang w:val="en-US"/>
+        </w:rPr>
+        <w:t xml:space="preserve"> </w:t>
+      </w:r>
+      <w:r>
+        <w:rPr>
+          <w:lang w:val="en-US"/>
+        </w:rPr>
+        <w:t>chain</w:t>
+      </w:r>
+      <w:r>
+        <w:rPr>
+          <w:lang w:val="en-US"/>
+        </w:rPr>
+        <w:t>.</w:t>
+      </w:r>
+    </w:p>
+    <w:p>
+      <w:pPr>
+        <w:tabs>
+          <w:tab w:val="left" w:pos="1534"/>
+        </w:tabs>
+        <w:rPr>
+          <w:lang w:val="en-US"/>
+        </w:rPr>
+      </w:pPr>
+      <w:r>
+        <w:rPr>
+          <w:lang w:val="en-US"/>
+        </w:rPr>
+        <w:t xml:space="preserve">The underlying </w:t>
+      </w:r>
+      <w:r>
+        <w:rPr>
+          <w:lang w:val="en-US"/>
+        </w:rPr>
+        <w:t>information’s</w:t>
+      </w:r>
+      <w:r>
+        <w:rPr>
+          <w:lang w:val="en-US"/>
+        </w:rPr>
+        <w:t xml:space="preserve"> for this report was gathered by a broad literature and internet research. Knowledge from previous Industry Reports as well as research paper</w:t>
+      </w:r>
+      <w:r>
+        <w:rPr>
+          <w:lang w:val="en-US"/>
+        </w:rPr>
+        <w:t xml:space="preserve">s, newspapers, </w:t>
+      </w:r>
+      <w:r>
+        <w:rPr>
+          <w:lang w:val="en-US"/>
+        </w:rPr>
+        <w:t>press releases</w:t>
+      </w:r>
+      <w:r>
+        <w:rPr>
+          <w:lang w:val="en-US"/>
+        </w:rPr>
+        <w:t xml:space="preserve"> and governmental authorities</w:t>
+      </w:r>
+      <w:r>
+        <w:rPr>
+          <w:lang w:val="en-US"/>
+        </w:rPr>
+        <w:t xml:space="preserve"> were used to </w:t>
+      </w:r>
+      <w:r>
+        <w:rPr>
+          <w:lang w:val="en-US"/>
+        </w:rPr>
+        <w:t>collect and show</w:t>
+      </w:r>
+      <w:r>
+        <w:rPr>
+          <w:lang w:val="en-US"/>
+        </w:rPr>
+        <w:t xml:space="preserve"> a broad spectrum of facts.</w:t>
+      </w:r>
+    </w:p>
+    <w:p>
+      <w:pPr>
+        <w:pStyle w:val="Heading2"/>
+        <w:rPr>
+          <w:lang w:val="en-US"/>
+        </w:rPr>
+      </w:pPr>
+      <w:bookmarkStart w:id="10" w:name="_Toc417578107"/>
+      <w:bookmarkStart w:id="11" w:name="_Toc417579164"/>
+      <w:bookmarkStart w:id="12" w:name="_Toc417584722"/>
+      <w:bookmarkStart w:id="13" w:name="_Toc417860539"/>
+      <w:r>
+        <w:rPr>
+          <w:lang w:val="en-US"/>
+        </w:rPr>
+        <w:lastRenderedPageBreak/>
         <w:t>History of fuel cells</w:t>
       </w:r>
-      <w:bookmarkEnd w:id="9"/>
       <w:bookmarkEnd w:id="10"/>
       <w:bookmarkEnd w:id="11"/>
       <w:bookmarkEnd w:id="12"/>
+      <w:bookmarkEnd w:id="13"/>
     </w:p>
     <w:p>
       <w:pPr>
@@ -5176,14 +4369,7 @@
         <w:rPr>
           <w:lang w:val="en-US"/>
         </w:rPr>
-        <w:t xml:space="preserve">Further </w:t>
-      </w:r>
-      <w:r>
-        <w:rPr>
-          <w:lang w:val="en-US"/>
-        </w:rPr>
-        <w:lastRenderedPageBreak/>
-        <w:t xml:space="preserve">investigations were made by </w:t>
+        <w:t xml:space="preserve">Further investigations were made by </w:t>
       </w:r>
       <w:r>
         <w:rPr>
@@ -5249,7 +4435,7 @@
       <w:r>
         <w:rPr>
           <w:noProof/>
-          <w:lang w:val="de-DE"/>
+          <w:lang w:val="en-US"/>
         </w:rPr>
         <mc:AlternateContent>
           <mc:Choice Requires="wps">
@@ -5666,20 +4852,21 @@
           <w:lang w:val="en-US"/>
         </w:rPr>
       </w:pPr>
-      <w:bookmarkStart w:id="18" w:name="_Toc417578108"/>
-      <w:bookmarkStart w:id="19" w:name="_Toc417579165"/>
-      <w:bookmarkStart w:id="20" w:name="_Toc417584723"/>
-      <w:bookmarkStart w:id="21" w:name="_Toc417860540"/>
-      <w:r>
-        <w:rPr>
-          <w:lang w:val="en-US"/>
-        </w:rPr>
+      <w:bookmarkStart w:id="19" w:name="_Toc417578108"/>
+      <w:bookmarkStart w:id="20" w:name="_Toc417579165"/>
+      <w:bookmarkStart w:id="21" w:name="_Toc417584723"/>
+      <w:bookmarkStart w:id="22" w:name="_Toc417860540"/>
+      <w:r>
+        <w:rPr>
+          <w:lang w:val="en-US"/>
+        </w:rPr>
+        <w:lastRenderedPageBreak/>
         <w:t>Fuel cell as an alternative</w:t>
       </w:r>
-      <w:bookmarkEnd w:id="18"/>
       <w:bookmarkEnd w:id="19"/>
       <w:bookmarkEnd w:id="20"/>
       <w:bookmarkEnd w:id="21"/>
+      <w:bookmarkEnd w:id="22"/>
     </w:p>
     <w:p>
       <w:pPr>
@@ -5691,22 +4878,7 @@
         <w:rPr>
           <w:lang w:val="en-US"/>
         </w:rPr>
-        <w:t>Fuel cells can be used as a substitute as well as a complementing technology. The applications can be divided into the three categories stationary, transport and portable. The area of stationary fuel cells includes systems like plants or one household systems. In this area it is possible to co</w:t>
-      </w:r>
-      <w:bookmarkStart w:id="22" w:name="_GoBack"/>
-      <w:bookmarkEnd w:id="22"/>
-      <w:r>
-        <w:rPr>
-          <w:lang w:val="en-US"/>
-        </w:rPr>
-        <w:t xml:space="preserve">mplement for example regenerative energies with fuel cells to store the energy during the time it is not needed and by doing so building a smart network. As it is a clean and very fast reacting technology it can be also used in cities, for example instead of gas plants. Portable systems in different scales can be used for example </w:t>
-      </w:r>
-      <w:r>
-        <w:rPr>
-          <w:lang w:val="en-US"/>
-        </w:rPr>
-        <w:lastRenderedPageBreak/>
-        <w:t xml:space="preserve">as a supplement for diesel generator to support of grid systems with energy. </w:t>
+        <w:t xml:space="preserve">Fuel cells can be used as a substitute as well as a complementing technology. The applications can be divided into the three categories stationary, transport and portable. The area of stationary fuel cells includes systems like plants or one household systems. In this area it is possible to complement for example regenerative energies with fuel cells to store the energy during the time it is not needed and by doing so building a smart network. As it is a clean and very fast reacting technology it can be also used in cities, for example instead of gas plants. Portable systems in different scales can be used for example as a supplement for diesel generator to support of grid systems with energy. </w:t>
       </w:r>
       <w:r>
         <w:rPr>
@@ -20317,19 +19489,11 @@
           <w:lang w:val="en-US"/>
         </w:rPr>
       </w:pPr>
-      <w:proofErr w:type="spellStart"/>
-      <w:r>
-        <w:rPr>
-          <w:lang w:val="en-US"/>
-        </w:rPr>
-        <w:t>Andújar</w:t>
-      </w:r>
-      <w:proofErr w:type="spellEnd"/>
-      <w:r>
-        <w:rPr>
-          <w:lang w:val="en-US"/>
-        </w:rPr>
-        <w:t xml:space="preserve">, J. M., and F. Segura. “Fuel cells: History and updating. A walk along two centuries.” </w:t>
+      <w:r>
+        <w:rPr>
+          <w:lang w:val="en-US"/>
+        </w:rPr>
+        <w:t xml:space="preserve">Andújar, J. M., and F. Segura. “Fuel cells: History and updating. A walk along two centuries.” </w:t>
       </w:r>
       <w:r>
         <w:rPr>
@@ -20356,21 +19520,7 @@
         <w:rPr>
           <w:lang w:val="en-US"/>
         </w:rPr>
-        <w:t xml:space="preserve">Brown, James E., Chris N. Hendry, and Paul </w:t>
-      </w:r>
-      <w:proofErr w:type="spellStart"/>
-      <w:r>
-        <w:rPr>
-          <w:lang w:val="en-US"/>
-        </w:rPr>
-        <w:t>Harborne</w:t>
-      </w:r>
-      <w:proofErr w:type="spellEnd"/>
-      <w:r>
-        <w:rPr>
-          <w:lang w:val="en-US"/>
-        </w:rPr>
-        <w:t xml:space="preserve">. “An emerging market in fuel cells? Residential combined heat and power in four countries.” </w:t>
+        <w:t xml:space="preserve">Brown, James E., Chris N. Hendry, and Paul Harborne. “An emerging market in fuel cells? Residential combined heat and power in four countries.” </w:t>
       </w:r>
       <w:r>
         <w:rPr>
@@ -20663,7 +19813,7 @@
               <w:noProof/>
               <w:color w:val="7F7F7F" w:themeColor="text1" w:themeTint="80"/>
             </w:rPr>
-            <w:t>4</w:t>
+            <w:t>16</w:t>
           </w:r>
           <w:r>
             <w:rPr>
@@ -20722,7 +19872,7 @@
       <w:rPr>
         <w:noProof/>
         <w:color w:val="7F7F7F" w:themeColor="text1" w:themeTint="80"/>
-        <w:lang w:val="de-DE"/>
+        <w:lang w:val="en-US"/>
       </w:rPr>
       <w:drawing>
         <wp:anchor distT="0" distB="0" distL="114300" distR="114300" simplePos="0" relativeHeight="251693056" behindDoc="1" locked="0" layoutInCell="1" allowOverlap="1" wp14:anchorId="53CD3270" wp14:editId="0214CDA8">
@@ -20893,7 +20043,7 @@
               <w:noProof/>
               <w:color w:val="7F7F7F" w:themeColor="text1" w:themeTint="80"/>
             </w:rPr>
-            <w:t>5</w:t>
+            <w:t>17</w:t>
           </w:r>
           <w:r>
             <w:rPr>
@@ -20922,7 +20072,7 @@
       <w:rPr>
         <w:noProof/>
         <w:color w:val="7F7F7F" w:themeColor="text1" w:themeTint="80"/>
-        <w:lang w:val="de-DE"/>
+        <w:lang w:val="en-US"/>
       </w:rPr>
       <w:drawing>
         <wp:anchor distT="0" distB="0" distL="114300" distR="114300" simplePos="0" relativeHeight="251697152" behindDoc="1" locked="0" layoutInCell="1" allowOverlap="1" wp14:anchorId="732246C6" wp14:editId="0502023C">
@@ -21057,14 +20207,14 @@
         </w:rPr>
         <w:fldChar w:fldCharType="separate"/>
       </w:r>
-      <w:bookmarkStart w:id="13" w:name="_CTVP001274022147c224708bfb55b6a7c4594ff"/>
+      <w:bookmarkStart w:id="14" w:name="_CTVP001274022147c224708bfb55b6a7c4594ff"/>
       <w:r>
         <w:rPr>
           <w:lang w:val="en-US"/>
         </w:rPr>
         <w:t>“Fuel Cells: Discovering the Science,” accessed May 6, 2015, http://americanhistory.si.edu/fuelcells/origins/origins.htm</w:t>
       </w:r>
-      <w:bookmarkEnd w:id="13"/>
+      <w:bookmarkEnd w:id="14"/>
       <w:r>
         <w:rPr>
           <w:lang w:val="de-DE"/>
@@ -21108,14 +20258,14 @@
         </w:rPr>
         <w:fldChar w:fldCharType="separate"/>
       </w:r>
-      <w:bookmarkStart w:id="14" w:name="_CTVP001b9ef2a2f0878420b9d7e93282cfff19e"/>
+      <w:bookmarkStart w:id="15" w:name="_CTVP001b9ef2a2f0878420b9d7e93282cfff19e"/>
       <w:r>
         <w:rPr>
           <w:lang w:val="en-US"/>
         </w:rPr>
         <w:t>“Fuel Cell History - Fuel Cell Today,” accessed May 6, 2015, http://www.fuelcelltoday.com/history</w:t>
       </w:r>
-      <w:bookmarkEnd w:id="14"/>
+      <w:bookmarkEnd w:id="15"/>
       <w:r>
         <w:rPr>
           <w:lang w:val="de-DE"/>
@@ -21159,14 +20309,14 @@
         </w:rPr>
         <w:fldChar w:fldCharType="separate"/>
       </w:r>
-      <w:bookmarkStart w:id="15" w:name="_CTVP001d86f8f74bdc04b558741b77b90042170"/>
+      <w:bookmarkStart w:id="16" w:name="_CTVP001d86f8f74bdc04b558741b77b90042170"/>
       <w:r>
         <w:rPr>
           <w:lang w:val="de-DE"/>
         </w:rPr>
         <w:t>ibid.</w:t>
       </w:r>
-      <w:bookmarkEnd w:id="15"/>
+      <w:bookmarkEnd w:id="16"/>
       <w:r>
         <w:rPr>
           <w:lang w:val="de-DE"/>
@@ -21216,7 +20366,7 @@
         </w:rPr>
         <w:fldChar w:fldCharType="separate"/>
       </w:r>
-      <w:bookmarkStart w:id="16" w:name="_CTVP00178a85f092c7b462bbdd003bb027f56da"/>
+      <w:bookmarkStart w:id="17" w:name="_CTVP00178a85f092c7b462bbdd003bb027f56da"/>
       <w:r>
         <w:rPr>
           <w:lang w:val="en-US"/>
@@ -21236,7 +20386,7 @@
         </w:rPr>
         <w:t xml:space="preserve"> 13, no. 9 (2009), doi:10.1016/j.rser.2009.03.015, http://www.sciencedirect.com/science/article/pii/S1364032109001336</w:t>
       </w:r>
-      <w:bookmarkEnd w:id="16"/>
+      <w:bookmarkEnd w:id="17"/>
       <w:r>
         <w:rPr>
           <w:lang w:val="de-DE"/>
@@ -21286,26 +20436,12 @@
         </w:rPr>
         <w:fldChar w:fldCharType="separate"/>
       </w:r>
-      <w:bookmarkStart w:id="17" w:name="_CTVP001b7ca62d0be2f45da83dde4df65b34289"/>
-      <w:r>
-        <w:rPr>
-          <w:lang w:val="en-US"/>
-        </w:rPr>
-        <w:t xml:space="preserve">James E. Brown, Chris N. Hendry, and Paul </w:t>
-      </w:r>
-      <w:proofErr w:type="spellStart"/>
-      <w:r>
-        <w:rPr>
-          <w:lang w:val="en-US"/>
-        </w:rPr>
-        <w:t>Harborne</w:t>
-      </w:r>
-      <w:proofErr w:type="spellEnd"/>
-      <w:r>
-        <w:rPr>
-          <w:lang w:val="en-US"/>
-        </w:rPr>
-        <w:t xml:space="preserve">, “An emerging market in fuel cells? Residential combined heat and power in four countries,” </w:t>
+      <w:bookmarkStart w:id="18" w:name="_CTVP001b7ca62d0be2f45da83dde4df65b34289"/>
+      <w:r>
+        <w:rPr>
+          <w:lang w:val="en-US"/>
+        </w:rPr>
+        <w:t xml:space="preserve">James E. Brown, Chris N. Hendry, and Paul Harborne, “An emerging market in fuel cells? Residential combined heat and power in four countries,” </w:t>
       </w:r>
       <w:r>
         <w:rPr>
@@ -21320,7 +20456,7 @@
         </w:rPr>
         <w:t xml:space="preserve"> 35, no. 4 (2007), doi:10.1016/j.enpol.2006.07.002, http://www.sciencedirect.com/science/article/pii/S0301421506002813</w:t>
       </w:r>
-      <w:bookmarkEnd w:id="17"/>
+      <w:bookmarkEnd w:id="18"/>
       <w:r>
         <w:rPr>
           <w:lang w:val="de-DE"/>
@@ -21395,7 +20531,6 @@
             <w:rPr>
               <w:noProof/>
               <w:color w:val="FFFFFF" w:themeColor="background1"/>
-              <w:lang w:val="de-DE"/>
             </w:rPr>
             <w:drawing>
               <wp:inline distT="0" distB="0" distL="0" distR="0" wp14:anchorId="64C9FFD1" wp14:editId="3467F175">
@@ -21451,7 +20586,7 @@
     <w:r>
       <w:rPr>
         <w:noProof/>
-        <w:lang w:val="de-DE"/>
+        <w:lang w:val="en-US"/>
       </w:rPr>
       <mc:AlternateContent>
         <mc:Choice Requires="wps">
@@ -21544,7 +20679,7 @@
     <w:r>
       <w:rPr>
         <w:noProof/>
-        <w:lang w:val="de-DE"/>
+        <w:lang w:val="en-US"/>
       </w:rPr>
       <w:drawing>
         <wp:anchor distT="0" distB="0" distL="114300" distR="114300" simplePos="0" relativeHeight="251725824" behindDoc="0" locked="0" layoutInCell="1" allowOverlap="1" wp14:anchorId="3BA98D04" wp14:editId="72939A15">
@@ -21612,7 +20747,7 @@
     <w:r>
       <w:rPr>
         <w:noProof/>
-        <w:lang w:val="de-DE"/>
+        <w:lang w:val="en-US"/>
       </w:rPr>
       <mc:AlternateContent>
         <mc:Choice Requires="wps">
@@ -21742,7 +20877,7 @@
     <w:r>
       <w:rPr>
         <w:noProof/>
-        <w:lang w:val="de-DE"/>
+        <w:lang w:val="en-US"/>
       </w:rPr>
       <mc:AlternateContent>
         <mc:Choice Requires="wps">
@@ -21827,7 +20962,7 @@
     <w:r>
       <w:rPr>
         <w:noProof/>
-        <w:lang w:val="de-DE"/>
+        <w:lang w:val="en-US"/>
       </w:rPr>
       <mc:AlternateContent>
         <mc:Choice Requires="wps">
@@ -21909,7 +21044,7 @@
     <w:r>
       <w:rPr>
         <w:noProof/>
-        <w:lang w:val="de-DE"/>
+        <w:lang w:val="en-US"/>
       </w:rPr>
       <w:drawing>
         <wp:anchor distT="0" distB="0" distL="114300" distR="114300" simplePos="0" relativeHeight="251730944" behindDoc="0" locked="0" layoutInCell="1" allowOverlap="1" wp14:anchorId="033D9328" wp14:editId="6C4306DF">
@@ -21977,7 +21112,7 @@
     <w:r>
       <w:rPr>
         <w:noProof/>
-        <w:lang w:val="de-DE"/>
+        <w:lang w:val="en-US"/>
       </w:rPr>
       <mc:AlternateContent>
         <mc:Choice Requires="wps">
@@ -22107,7 +21242,7 @@
     <w:r>
       <w:rPr>
         <w:noProof/>
-        <w:lang w:val="de-DE"/>
+        <w:lang w:val="en-US"/>
       </w:rPr>
       <mc:AlternateContent>
         <mc:Choice Requires="wps">
@@ -22192,7 +21327,7 @@
     <w:r>
       <w:rPr>
         <w:noProof/>
-        <w:lang w:val="de-DE"/>
+        <w:lang w:val="en-US"/>
       </w:rPr>
       <mc:AlternateContent>
         <mc:Choice Requires="wps">
@@ -22274,7 +21409,7 @@
     <w:r>
       <w:rPr>
         <w:noProof/>
-        <w:lang w:val="de-DE"/>
+        <w:lang w:val="en-US"/>
       </w:rPr>
       <w:drawing>
         <wp:anchor distT="0" distB="0" distL="114300" distR="114300" simplePos="0" relativeHeight="251736064" behindDoc="0" locked="0" layoutInCell="1" allowOverlap="1" wp14:anchorId="57A64A41" wp14:editId="217B7376">
@@ -22342,7 +21477,7 @@
     <w:r>
       <w:rPr>
         <w:noProof/>
-        <w:lang w:val="de-DE"/>
+        <w:lang w:val="en-US"/>
       </w:rPr>
       <mc:AlternateContent>
         <mc:Choice Requires="wps">
@@ -22472,7 +21607,7 @@
     <w:r>
       <w:rPr>
         <w:noProof/>
-        <w:lang w:val="de-DE"/>
+        <w:lang w:val="en-US"/>
       </w:rPr>
       <mc:AlternateContent>
         <mc:Choice Requires="wps">
@@ -22557,7 +21692,7 @@
     <w:r>
       <w:rPr>
         <w:noProof/>
-        <w:lang w:val="de-DE"/>
+        <w:lang w:val="en-US"/>
       </w:rPr>
       <mc:AlternateContent>
         <mc:Choice Requires="wps">
@@ -22639,7 +21774,7 @@
     <w:r>
       <w:rPr>
         <w:noProof/>
-        <w:lang w:val="de-DE"/>
+        <w:lang w:val="en-US"/>
       </w:rPr>
       <w:drawing>
         <wp:anchor distT="0" distB="0" distL="114300" distR="114300" simplePos="0" relativeHeight="251741184" behindDoc="0" locked="0" layoutInCell="1" allowOverlap="1" wp14:anchorId="723F27A5" wp14:editId="7BE0DC13">
@@ -22707,7 +21842,7 @@
     <w:r>
       <w:rPr>
         <w:noProof/>
-        <w:lang w:val="de-DE"/>
+        <w:lang w:val="en-US"/>
       </w:rPr>
       <mc:AlternateContent>
         <mc:Choice Requires="wps">
@@ -22837,7 +21972,7 @@
     <w:r>
       <w:rPr>
         <w:noProof/>
-        <w:lang w:val="de-DE"/>
+        <w:lang w:val="en-US"/>
       </w:rPr>
       <mc:AlternateContent>
         <mc:Choice Requires="wps">
@@ -22922,7 +22057,7 @@
     <w:r>
       <w:rPr>
         <w:noProof/>
-        <w:lang w:val="de-DE"/>
+        <w:lang w:val="en-US"/>
       </w:rPr>
       <mc:AlternateContent>
         <mc:Choice Requires="wps">
@@ -23037,7 +22172,6 @@
             <w:rPr>
               <w:noProof/>
               <w:color w:val="FFFFFF" w:themeColor="background1"/>
-              <w:lang w:val="de-DE"/>
             </w:rPr>
             <w:drawing>
               <wp:anchor distT="0" distB="0" distL="114300" distR="114300" simplePos="0" relativeHeight="251691008" behindDoc="1" locked="0" layoutInCell="1" allowOverlap="1" wp14:anchorId="6FF7CE50" wp14:editId="10B2C841">
@@ -23144,7 +22278,7 @@
     <w:r>
       <w:rPr>
         <w:noProof/>
-        <w:lang w:val="de-DE"/>
+        <w:lang w:val="en-US"/>
       </w:rPr>
       <mc:AlternateContent>
         <mc:Choice Requires="wps">
@@ -23293,7 +22427,6 @@
             <w:rPr>
               <w:noProof/>
               <w:color w:val="FFFFFF" w:themeColor="background1"/>
-              <w:lang w:val="de-DE"/>
             </w:rPr>
             <w:drawing>
               <wp:anchor distT="0" distB="0" distL="114300" distR="114300" simplePos="0" relativeHeight="251688960" behindDoc="1" locked="0" layoutInCell="1" allowOverlap="1" wp14:anchorId="4AF26E1F" wp14:editId="517779F8">
@@ -23376,7 +22509,7 @@
     <w:r>
       <w:rPr>
         <w:noProof/>
-        <w:lang w:val="de-DE"/>
+        <w:lang w:val="en-US"/>
       </w:rPr>
       <mc:AlternateContent>
         <mc:Choice Requires="wps">
@@ -23469,7 +22602,7 @@
     <w:r>
       <w:rPr>
         <w:noProof/>
-        <w:lang w:val="de-DE"/>
+        <w:lang w:val="en-US"/>
       </w:rPr>
       <w:drawing>
         <wp:anchor distT="0" distB="0" distL="114300" distR="114300" simplePos="0" relativeHeight="251699200" behindDoc="0" locked="0" layoutInCell="1" allowOverlap="1" wp14:anchorId="391C7C5B" wp14:editId="14DB909E">
@@ -23537,7 +22670,7 @@
     <w:r>
       <w:rPr>
         <w:noProof/>
-        <w:lang w:val="de-DE"/>
+        <w:lang w:val="en-US"/>
       </w:rPr>
       <mc:AlternateContent>
         <mc:Choice Requires="wps">
@@ -23667,7 +22800,7 @@
     <w:r>
       <w:rPr>
         <w:noProof/>
-        <w:lang w:val="de-DE"/>
+        <w:lang w:val="en-US"/>
       </w:rPr>
       <mc:AlternateContent>
         <mc:Choice Requires="wps">
@@ -23752,7 +22885,7 @@
     <w:r>
       <w:rPr>
         <w:noProof/>
-        <w:lang w:val="de-DE"/>
+        <w:lang w:val="en-US"/>
       </w:rPr>
       <mc:AlternateContent>
         <mc:Choice Requires="wps">
@@ -23890,7 +23023,6 @@
             <w:rPr>
               <w:noProof/>
               <w:color w:val="FFFFFF" w:themeColor="background1"/>
-              <w:lang w:val="de-DE"/>
             </w:rPr>
             <w:drawing>
               <wp:anchor distT="0" distB="0" distL="114300" distR="114300" simplePos="0" relativeHeight="251695104" behindDoc="1" locked="0" layoutInCell="1" allowOverlap="1" wp14:anchorId="4B7FF55A" wp14:editId="06F46241">
@@ -23973,7 +23105,7 @@
     <w:r>
       <w:rPr>
         <w:noProof/>
-        <w:lang w:val="de-DE"/>
+        <w:lang w:val="en-US"/>
       </w:rPr>
       <mc:AlternateContent>
         <mc:Choice Requires="wps">
@@ -24122,7 +23254,6 @@
             <w:rPr>
               <w:noProof/>
               <w:color w:val="FFFFFF" w:themeColor="background1"/>
-              <w:lang w:val="de-DE"/>
             </w:rPr>
             <w:drawing>
               <wp:anchor distT="0" distB="0" distL="114300" distR="114300" simplePos="0" relativeHeight="251713536" behindDoc="1" locked="0" layoutInCell="1" allowOverlap="1" wp14:anchorId="3D04B4B1" wp14:editId="7894C3FD">
@@ -24205,7 +23336,7 @@
     <w:r>
       <w:rPr>
         <w:noProof/>
-        <w:lang w:val="de-DE"/>
+        <w:lang w:val="en-US"/>
       </w:rPr>
       <mc:AlternateContent>
         <mc:Choice Requires="wps">
@@ -24298,7 +23429,7 @@
     <w:r>
       <w:rPr>
         <w:noProof/>
-        <w:lang w:val="de-DE"/>
+        <w:lang w:val="en-US"/>
       </w:rPr>
       <w:drawing>
         <wp:anchor distT="0" distB="0" distL="114300" distR="114300" simplePos="0" relativeHeight="251720704" behindDoc="0" locked="0" layoutInCell="1" allowOverlap="1" wp14:anchorId="3D648FF9" wp14:editId="55F41D38">
@@ -24366,7 +23497,7 @@
     <w:r>
       <w:rPr>
         <w:noProof/>
-        <w:lang w:val="de-DE"/>
+        <w:lang w:val="en-US"/>
       </w:rPr>
       <mc:AlternateContent>
         <mc:Choice Requires="wps">
@@ -24496,7 +23627,7 @@
     <w:r>
       <w:rPr>
         <w:noProof/>
-        <w:lang w:val="de-DE"/>
+        <w:lang w:val="en-US"/>
       </w:rPr>
       <mc:AlternateContent>
         <mc:Choice Requires="wps">
@@ -24581,7 +23712,7 @@
     <w:r>
       <w:rPr>
         <w:noProof/>
-        <w:lang w:val="de-DE"/>
+        <w:lang w:val="en-US"/>
       </w:rPr>
       <mc:AlternateContent>
         <mc:Choice Requires="wps">
@@ -24663,7 +23794,7 @@
     <w:r>
       <w:rPr>
         <w:noProof/>
-        <w:lang w:val="de-DE"/>
+        <w:lang w:val="en-US"/>
       </w:rPr>
       <w:drawing>
         <wp:anchor distT="0" distB="0" distL="114300" distR="114300" simplePos="0" relativeHeight="251746304" behindDoc="0" locked="0" layoutInCell="1" allowOverlap="1" wp14:anchorId="3486F5AF" wp14:editId="388BFCE3">
@@ -24731,7 +23862,7 @@
     <w:r>
       <w:rPr>
         <w:noProof/>
-        <w:lang w:val="de-DE"/>
+        <w:lang w:val="en-US"/>
       </w:rPr>
       <mc:AlternateContent>
         <mc:Choice Requires="wps">
@@ -24861,7 +23992,7 @@
     <w:r>
       <w:rPr>
         <w:noProof/>
-        <w:lang w:val="de-DE"/>
+        <w:lang w:val="en-US"/>
       </w:rPr>
       <mc:AlternateContent>
         <mc:Choice Requires="wps">
@@ -24946,7 +24077,7 @@
     <w:r>
       <w:rPr>
         <w:noProof/>
-        <w:lang w:val="de-DE"/>
+        <w:lang w:val="en-US"/>
       </w:rPr>
       <mc:AlternateContent>
         <mc:Choice Requires="wps">
@@ -25028,7 +24159,7 @@
     <w:r>
       <w:rPr>
         <w:noProof/>
-        <w:lang w:val="de-DE"/>
+        <w:lang w:val="en-US"/>
       </w:rPr>
       <w:drawing>
         <wp:anchor distT="0" distB="0" distL="114300" distR="114300" simplePos="0" relativeHeight="251715584" behindDoc="0" locked="0" layoutInCell="1" allowOverlap="1" wp14:anchorId="5C214D9E" wp14:editId="04AB7CFB">
@@ -25096,7 +24227,7 @@
     <w:r>
       <w:rPr>
         <w:noProof/>
-        <w:lang w:val="de-DE"/>
+        <w:lang w:val="en-US"/>
       </w:rPr>
       <mc:AlternateContent>
         <mc:Choice Requires="wps">
@@ -25226,7 +24357,7 @@
     <w:r>
       <w:rPr>
         <w:noProof/>
-        <w:lang w:val="de-DE"/>
+        <w:lang w:val="en-US"/>
       </w:rPr>
       <mc:AlternateContent>
         <mc:Choice Requires="wps">
@@ -25311,7 +24442,7 @@
     <w:r>
       <w:rPr>
         <w:noProof/>
-        <w:lang w:val="de-DE"/>
+        <w:lang w:val="en-US"/>
       </w:rPr>
       <mc:AlternateContent>
         <mc:Choice Requires="wps">
@@ -26685,6 +25816,7 @@
   <w:style w:type="character" w:default="1" w:styleId="DefaultParagraphFont">
     <w:name w:val="Default Paragraph Font"/>
     <w:uiPriority w:val="1"/>
+    <w:semiHidden/>
     <w:unhideWhenUsed/>
   </w:style>
   <w:style w:type="table" w:default="1" w:styleId="TableNormal">
@@ -31029,6 +30161,7 @@
   <w:rsids>
     <w:rsidRoot w:val="006422BA"/>
     <w:rsid w:val="00001E4E"/>
+    <w:rsid w:val="000C7CC6"/>
     <w:rsid w:val="0030511D"/>
     <w:rsid w:val="003809BC"/>
     <w:rsid w:val="006422BA"/>
@@ -31843,7 +30976,7 @@
 </file>
 
 <file path=customXml/itemProps2.xml><?xml version="1.0" encoding="utf-8"?>
-<ds:datastoreItem xmlns:ds="http://schemas.openxmlformats.org/officeDocument/2006/customXml" ds:itemID="{79310690-CD12-4B95-9A63-A6A4A84E9DAE}">
+<ds:datastoreItem xmlns:ds="http://schemas.openxmlformats.org/officeDocument/2006/customXml" ds:itemID="{AA9838F9-6E97-44B4-A23F-A358A2955D81}">
   <ds:schemaRefs>
     <ds:schemaRef ds:uri="http://schemas.openxmlformats.org/officeDocument/2006/bibliography"/>
   </ds:schemaRefs>

</xml_diff>